<commit_message>
some more work on documentation
</commit_message>
<xml_diff>
--- a/Crosswalk.docx
+++ b/Crosswalk.docx
@@ -174,7 +174,19 @@
         <w:rPr>
           <w:lang w:val="ro-RO"/>
         </w:rPr>
-        <w:t>detecția trecerii de pietoni</w:t>
+        <w:t xml:space="preserve">metodele de </w:t>
+      </w:r>
+      <w:r>
+        <w:rPr>
+          <w:lang w:val="ro-RO"/>
+        </w:rPr>
+        <w:t xml:space="preserve">detecția </w:t>
+      </w:r>
+      <w:r>
+        <w:rPr>
+          <w:lang w:val="ro-RO"/>
+        </w:rPr>
+        <w:t>a trecerii de pietoni</w:t>
       </w:r>
     </w:p>
     <w:p>
@@ -192,7 +204,25 @@
         <w:rPr>
           <w:lang w:val="ro-RO"/>
         </w:rPr>
-        <w:t xml:space="preserve">Metode de detecție a liniilorcandidate pentru trecerea de pietoni din imagini RGB </w:t>
+        <w:t>Metoda geometrică</w:t>
+      </w:r>
+      <w:r>
+        <w:rPr>
+          <w:lang w:val="ro-RO"/>
+        </w:rPr>
+        <w:t xml:space="preserve"> de detecție a liniilor</w:t>
+      </w:r>
+      <w:r>
+        <w:rPr>
+          <w:lang w:val="ro-RO"/>
+        </w:rPr>
+        <w:t xml:space="preserve"> </w:t>
+      </w:r>
+      <w:r>
+        <w:rPr>
+          <w:lang w:val="ro-RO"/>
+        </w:rPr>
+        <w:t xml:space="preserve">candidate </w:t>
       </w:r>
     </w:p>
     <w:p>
@@ -210,7 +240,7 @@
         <w:rPr>
           <w:lang w:val="ro-RO"/>
         </w:rPr>
-        <w:t>Transformata Hough</w:t>
+        <w:t>Canny si cealalata</w:t>
       </w:r>
     </w:p>
     <w:p>
@@ -228,7 +258,43 @@
         <w:rPr>
           <w:lang w:val="ro-RO"/>
         </w:rPr>
-        <w:t>Canny</w:t>
+        <w:t>Transformata Hough</w:t>
+      </w:r>
+    </w:p>
+    <w:p>
+      <w:pPr>
+        <w:pStyle w:val="ListParagraph"/>
+        <w:numPr>
+          <w:ilvl w:val="2"/>
+          <w:numId w:val="1"/>
+        </w:numPr>
+        <w:rPr>
+          <w:lang w:val="ro-RO"/>
+        </w:rPr>
+      </w:pPr>
+      <w:r>
+        <w:rPr>
+          <w:lang w:val="ro-RO"/>
+        </w:rPr>
+        <w:t>Vanishing Point</w:t>
+      </w:r>
+    </w:p>
+    <w:p>
+      <w:pPr>
+        <w:pStyle w:val="ListParagraph"/>
+        <w:numPr>
+          <w:ilvl w:val="2"/>
+          <w:numId w:val="1"/>
+        </w:numPr>
+        <w:rPr>
+          <w:lang w:val="ro-RO"/>
+        </w:rPr>
+      </w:pPr>
+      <w:r>
+        <w:rPr>
+          <w:lang w:val="ro-RO"/>
+        </w:rPr>
+        <w:t>Filtarea linii dupa anumite proprietăți</w:t>
       </w:r>
     </w:p>
     <w:p>
@@ -246,10 +312,20 @@
         <w:rPr>
           <w:lang w:val="ro-RO"/>
         </w:rPr>
-        <w:t xml:space="preserve">Metode de selectare linii ce au anumite proprietăți </w:t>
-      </w:r>
-      <w:bookmarkStart w:id="0" w:name="_GoBack"/>
-      <w:bookmarkEnd w:id="0"/>
+        <w:t>Metoda</w:t>
+      </w:r>
+      <w:r>
+        <w:rPr>
+          <w:lang w:val="ro-RO"/>
+        </w:rPr>
+        <w:t xml:space="preserve"> c</w:t>
+      </w:r>
+      <w:r>
+        <w:rPr>
+          <w:lang w:val="ro-RO"/>
+        </w:rPr>
+        <w:t>e utilizează rețele neuronale</w:t>
+      </w:r>
     </w:p>
     <w:p>
       <w:pPr>
@@ -266,25 +342,115 @@
         <w:rPr>
           <w:lang w:val="ro-RO"/>
         </w:rPr>
-        <w:t>Folosirea unui sc</w:t>
-      </w:r>
-      <w:r>
-        <w:rPr>
-          <w:lang w:val="ro-RO"/>
-        </w:rPr>
-        <w:t xml:space="preserve">or </w:t>
-      </w:r>
-      <w:r>
-        <w:rPr>
-          <w:lang w:val="ro-RO"/>
-        </w:rPr>
-        <w:t>pent</w:t>
-      </w:r>
-      <w:r>
-        <w:rPr>
-          <w:lang w:val="ro-RO"/>
-        </w:rPr>
-        <w:t>ru linii</w:t>
+        <w:t>MaskR-CNN</w:t>
+      </w:r>
+    </w:p>
+    <w:p>
+      <w:pPr>
+        <w:pStyle w:val="ListParagraph"/>
+        <w:numPr>
+          <w:ilvl w:val="1"/>
+          <w:numId w:val="1"/>
+        </w:numPr>
+        <w:rPr>
+          <w:lang w:val="ro-RO"/>
+        </w:rPr>
+      </w:pPr>
+      <w:r>
+        <w:rPr>
+          <w:lang w:val="ro-RO"/>
+        </w:rPr>
+        <w:t>IPM</w:t>
+      </w:r>
+    </w:p>
+    <w:p>
+      <w:pPr>
+        <w:pStyle w:val="ListParagraph"/>
+        <w:numPr>
+          <w:ilvl w:val="0"/>
+          <w:numId w:val="1"/>
+        </w:numPr>
+        <w:rPr>
+          <w:lang w:val="ro-RO"/>
+        </w:rPr>
+      </w:pPr>
+      <w:r>
+        <w:rPr>
+          <w:lang w:val="ro-RO"/>
+        </w:rPr>
+        <w:t xml:space="preserve">Implementarea soluției </w:t>
+      </w:r>
+    </w:p>
+    <w:p>
+      <w:pPr>
+        <w:pStyle w:val="ListParagraph"/>
+        <w:numPr>
+          <w:ilvl w:val="1"/>
+          <w:numId w:val="1"/>
+        </w:numPr>
+        <w:rPr>
+          <w:lang w:val="ro-RO"/>
+        </w:rPr>
+      </w:pPr>
+      <w:r>
+        <w:rPr>
+          <w:lang w:val="ro-RO"/>
+        </w:rPr>
+        <w:t>Arhitectura general</w:t>
+      </w:r>
+      <w:r>
+        <w:rPr>
+          <w:lang w:val="ro-RO"/>
+        </w:rPr>
+        <w:t>ă</w:t>
+      </w:r>
+      <w:r>
+        <w:rPr>
+          <w:lang w:val="ro-RO"/>
+        </w:rPr>
+        <w:t xml:space="preserve"> a sistemului</w:t>
+      </w:r>
+      <w:r>
+        <w:rPr>
+          <w:lang w:val="ro-RO"/>
+        </w:rPr>
+        <w:t xml:space="preserve"> de detecție</w:t>
+      </w:r>
+    </w:p>
+    <w:p>
+      <w:pPr>
+        <w:pStyle w:val="ListParagraph"/>
+        <w:numPr>
+          <w:ilvl w:val="1"/>
+          <w:numId w:val="1"/>
+        </w:numPr>
+        <w:rPr>
+          <w:lang w:val="ro-RO"/>
+        </w:rPr>
+      </w:pPr>
+      <w:r>
+        <w:rPr>
+          <w:lang w:val="ro-RO"/>
+        </w:rPr>
+        <w:t>Descrierea setului de date</w:t>
+      </w:r>
+    </w:p>
+    <w:p>
+      <w:pPr>
+        <w:pStyle w:val="ListParagraph"/>
+        <w:numPr>
+          <w:ilvl w:val="1"/>
+          <w:numId w:val="1"/>
+        </w:numPr>
+        <w:rPr>
+          <w:lang w:val="ro-RO"/>
+        </w:rPr>
+      </w:pPr>
+      <w:r>
+        <w:rPr>
+          <w:lang w:val="ro-RO"/>
+        </w:rPr>
+        <w:t>Metoda geometrică</w:t>
       </w:r>
     </w:p>
     <w:p>
@@ -302,7 +468,277 @@
         <w:rPr>
           <w:lang w:val="ro-RO"/>
         </w:rPr>
-        <w:t>Retea neruonala antrenata cu linii</w:t>
+        <w:t>(Flow diagram) Diagrama metodei propuse</w:t>
+      </w:r>
+    </w:p>
+    <w:p>
+      <w:pPr>
+        <w:pStyle w:val="ListParagraph"/>
+        <w:numPr>
+          <w:ilvl w:val="2"/>
+          <w:numId w:val="1"/>
+        </w:numPr>
+        <w:rPr>
+          <w:lang w:val="ro-RO"/>
+        </w:rPr>
+      </w:pPr>
+      <w:r>
+        <w:rPr>
+          <w:lang w:val="ro-RO"/>
+        </w:rPr>
+        <w:t>Detalii de implementare</w:t>
+      </w:r>
+    </w:p>
+    <w:p>
+      <w:pPr>
+        <w:pStyle w:val="ListParagraph"/>
+        <w:numPr>
+          <w:ilvl w:val="2"/>
+          <w:numId w:val="1"/>
+        </w:numPr>
+        <w:rPr>
+          <w:lang w:val="ro-RO"/>
+        </w:rPr>
+      </w:pPr>
+      <w:r>
+        <w:rPr>
+          <w:lang w:val="ro-RO"/>
+        </w:rPr>
+        <w:t>Rezultate</w:t>
+      </w:r>
+    </w:p>
+    <w:p>
+      <w:pPr>
+        <w:pStyle w:val="ListParagraph"/>
+        <w:numPr>
+          <w:ilvl w:val="1"/>
+          <w:numId w:val="1"/>
+        </w:numPr>
+        <w:rPr>
+          <w:lang w:val="ro-RO"/>
+        </w:rPr>
+      </w:pPr>
+      <w:r>
+        <w:rPr>
+          <w:lang w:val="ro-RO"/>
+        </w:rPr>
+        <w:t xml:space="preserve">Metoda </w:t>
+      </w:r>
+      <w:r>
+        <w:rPr>
+          <w:lang w:val="ro-RO"/>
+        </w:rPr>
+        <w:t>maskR-CNN</w:t>
+      </w:r>
+    </w:p>
+    <w:p>
+      <w:pPr>
+        <w:pStyle w:val="ListParagraph"/>
+        <w:numPr>
+          <w:ilvl w:val="2"/>
+          <w:numId w:val="1"/>
+        </w:numPr>
+        <w:rPr>
+          <w:lang w:val="ro-RO"/>
+        </w:rPr>
+      </w:pPr>
+      <w:r>
+        <w:rPr>
+          <w:lang w:val="ro-RO"/>
+        </w:rPr>
+        <w:t>(Flow diagram) Diagrama metodei propuse</w:t>
+      </w:r>
+    </w:p>
+    <w:p>
+      <w:pPr>
+        <w:pStyle w:val="ListParagraph"/>
+        <w:numPr>
+          <w:ilvl w:val="2"/>
+          <w:numId w:val="1"/>
+        </w:numPr>
+        <w:rPr>
+          <w:lang w:val="ro-RO"/>
+        </w:rPr>
+      </w:pPr>
+      <w:r>
+        <w:rPr>
+          <w:lang w:val="ro-RO"/>
+        </w:rPr>
+        <w:t>Detalii de implementare</w:t>
+      </w:r>
+    </w:p>
+    <w:p>
+      <w:pPr>
+        <w:pStyle w:val="ListParagraph"/>
+        <w:numPr>
+          <w:ilvl w:val="2"/>
+          <w:numId w:val="1"/>
+        </w:numPr>
+        <w:rPr>
+          <w:lang w:val="ro-RO"/>
+        </w:rPr>
+      </w:pPr>
+      <w:r>
+        <w:rPr>
+          <w:lang w:val="ro-RO"/>
+        </w:rPr>
+        <w:t>Rezultate</w:t>
+      </w:r>
+    </w:p>
+    <w:p>
+      <w:pPr>
+        <w:pStyle w:val="ListParagraph"/>
+        <w:numPr>
+          <w:ilvl w:val="1"/>
+          <w:numId w:val="1"/>
+        </w:numPr>
+        <w:rPr>
+          <w:lang w:val="ro-RO"/>
+        </w:rPr>
+      </w:pPr>
+      <w:r>
+        <w:rPr>
+          <w:lang w:val="ro-RO"/>
+        </w:rPr>
+        <w:t>Metoda geometrică apelată peste IPM</w:t>
+      </w:r>
+    </w:p>
+    <w:p>
+      <w:pPr>
+        <w:pStyle w:val="ListParagraph"/>
+        <w:numPr>
+          <w:ilvl w:val="2"/>
+          <w:numId w:val="1"/>
+        </w:numPr>
+        <w:rPr>
+          <w:lang w:val="ro-RO"/>
+        </w:rPr>
+      </w:pPr>
+      <w:r>
+        <w:rPr>
+          <w:lang w:val="ro-RO"/>
+        </w:rPr>
+        <w:t>(Flow diagram) Diagrama metodei propuse</w:t>
+      </w:r>
+    </w:p>
+    <w:p>
+      <w:pPr>
+        <w:pStyle w:val="ListParagraph"/>
+        <w:numPr>
+          <w:ilvl w:val="2"/>
+          <w:numId w:val="1"/>
+        </w:numPr>
+        <w:rPr>
+          <w:lang w:val="ro-RO"/>
+        </w:rPr>
+      </w:pPr>
+      <w:r>
+        <w:rPr>
+          <w:lang w:val="ro-RO"/>
+        </w:rPr>
+        <w:t>Detalii de implementare</w:t>
+      </w:r>
+    </w:p>
+    <w:p>
+      <w:pPr>
+        <w:pStyle w:val="ListParagraph"/>
+        <w:numPr>
+          <w:ilvl w:val="2"/>
+          <w:numId w:val="1"/>
+        </w:numPr>
+        <w:rPr>
+          <w:lang w:val="ro-RO"/>
+        </w:rPr>
+      </w:pPr>
+      <w:r>
+        <w:rPr>
+          <w:lang w:val="ro-RO"/>
+        </w:rPr>
+        <w:t>Rezultate</w:t>
+      </w:r>
+    </w:p>
+    <w:p>
+      <w:pPr>
+        <w:pStyle w:val="ListParagraph"/>
+        <w:numPr>
+          <w:ilvl w:val="1"/>
+          <w:numId w:val="1"/>
+        </w:numPr>
+        <w:rPr>
+          <w:lang w:val="ro-RO"/>
+        </w:rPr>
+      </w:pPr>
+      <w:r>
+        <w:rPr>
+          <w:lang w:val="ro-RO"/>
+        </w:rPr>
+        <w:t xml:space="preserve">Metoda </w:t>
+      </w:r>
+      <w:r>
+        <w:rPr>
+          <w:lang w:val="ro-RO"/>
+        </w:rPr>
+        <w:t>maskR-CNN</w:t>
+      </w:r>
+      <w:r>
+        <w:rPr>
+          <w:lang w:val="ro-RO"/>
+        </w:rPr>
+        <w:t xml:space="preserve"> apelată peste IPM</w:t>
+      </w:r>
+    </w:p>
+    <w:p>
+      <w:pPr>
+        <w:pStyle w:val="ListParagraph"/>
+        <w:numPr>
+          <w:ilvl w:val="2"/>
+          <w:numId w:val="1"/>
+        </w:numPr>
+        <w:rPr>
+          <w:lang w:val="ro-RO"/>
+        </w:rPr>
+      </w:pPr>
+      <w:r>
+        <w:rPr>
+          <w:lang w:val="ro-RO"/>
+        </w:rPr>
+        <w:t>(Flow diagram) Diagrama metodei propuse</w:t>
+      </w:r>
+    </w:p>
+    <w:p>
+      <w:pPr>
+        <w:pStyle w:val="ListParagraph"/>
+        <w:numPr>
+          <w:ilvl w:val="2"/>
+          <w:numId w:val="1"/>
+        </w:numPr>
+        <w:rPr>
+          <w:lang w:val="ro-RO"/>
+        </w:rPr>
+      </w:pPr>
+      <w:r>
+        <w:rPr>
+          <w:lang w:val="ro-RO"/>
+        </w:rPr>
+        <w:t>Detalii de implementare</w:t>
+      </w:r>
+    </w:p>
+    <w:p>
+      <w:pPr>
+        <w:pStyle w:val="ListParagraph"/>
+        <w:numPr>
+          <w:ilvl w:val="2"/>
+          <w:numId w:val="1"/>
+        </w:numPr>
+        <w:rPr>
+          <w:lang w:val="ro-RO"/>
+        </w:rPr>
+      </w:pPr>
+      <w:r>
+        <w:rPr>
+          <w:lang w:val="ro-RO"/>
+        </w:rPr>
+        <w:t>Rezultate</w:t>
       </w:r>
     </w:p>
     <w:p>
@@ -320,178 +756,13 @@
         <w:rPr>
           <w:lang w:val="ro-RO"/>
         </w:rPr>
-        <w:t>Implementarea soluției (</w:t>
-      </w:r>
-      <w:r>
-        <w:rPr>
-          <w:color w:val="FF0000"/>
-          <w:lang w:val="ro-RO"/>
-        </w:rPr>
-        <w:t xml:space="preserve">aici le pun </w:t>
-      </w:r>
-      <w:r>
-        <w:rPr>
-          <w:color w:val="FF0000"/>
-          <w:lang w:val="ro-RO"/>
-        </w:rPr>
-        <w:t>pe alea pe care le folosesc efec</w:t>
-      </w:r>
-      <w:r>
-        <w:rPr>
-          <w:color w:val="FF0000"/>
-          <w:lang w:val="ro-RO"/>
-        </w:rPr>
-        <w:t>tiv</w:t>
-      </w:r>
-      <w:r>
-        <w:rPr>
-          <w:color w:val="FF0000"/>
-          <w:lang w:val="ro-RO"/>
-        </w:rPr>
-        <w:t xml:space="preserve"> si cum</w:t>
-      </w:r>
-      <w:r>
-        <w:rPr>
-          <w:color w:val="FF0000"/>
-          <w:lang w:val="ro-RO"/>
-        </w:rPr>
-        <w:t>, in capitolul de mai sus scriu care ar fi si de ce as alege eu pe asta, ce avantaje aduce)</w:t>
-      </w:r>
-    </w:p>
-    <w:p>
-      <w:pPr>
-        <w:pStyle w:val="ListParagraph"/>
-        <w:numPr>
-          <w:ilvl w:val="1"/>
-          <w:numId w:val="1"/>
-        </w:numPr>
-        <w:rPr>
-          <w:lang w:val="ro-RO"/>
-        </w:rPr>
-      </w:pPr>
-      <w:r>
-        <w:rPr>
-          <w:lang w:val="ro-RO"/>
-        </w:rPr>
-        <w:t>(Flow diagram) Diagrama metodei propuse</w:t>
-      </w:r>
-    </w:p>
-    <w:p>
-      <w:pPr>
-        <w:pStyle w:val="ListParagraph"/>
-        <w:numPr>
-          <w:ilvl w:val="1"/>
-          <w:numId w:val="1"/>
-        </w:numPr>
-        <w:rPr>
-          <w:lang w:val="ro-RO"/>
-        </w:rPr>
-      </w:pPr>
-      <w:r>
-        <w:rPr>
-          <w:lang w:val="ro-RO"/>
-        </w:rPr>
-        <w:t>Transformata Hough  (</w:t>
-      </w:r>
-      <w:r>
-        <w:rPr>
-          <w:color w:val="FF0000"/>
-          <w:lang w:val="ro-RO"/>
-        </w:rPr>
-        <w:t xml:space="preserve">toti pasii, transformare grayscale, </w:t>
-      </w:r>
-      <w:r>
-        <w:rPr>
-          <w:color w:val="FF0000"/>
-          <w:lang w:val="ro-RO"/>
-        </w:rPr>
-        <w:t xml:space="preserve"> indentificare edges, </w:t>
-      </w:r>
-      <w:r>
-        <w:rPr>
-          <w:color w:val="FF0000"/>
-          <w:lang w:val="ro-RO"/>
-        </w:rPr>
-        <w:t>etc)</w:t>
-      </w:r>
-    </w:p>
-    <w:p>
-      <w:pPr>
-        <w:pStyle w:val="ListParagraph"/>
-        <w:numPr>
-          <w:ilvl w:val="1"/>
-          <w:numId w:val="1"/>
-        </w:numPr>
-        <w:rPr>
-          <w:lang w:val="ro-RO"/>
-        </w:rPr>
-      </w:pPr>
-      <w:r>
-        <w:rPr>
-          <w:color w:val="FF0000"/>
-          <w:lang w:val="ro-RO"/>
-        </w:rPr>
-        <w:t>Metode de prefiltrare linii (liniile din groundplane, sau alea care sunt below horizon)</w:t>
-      </w:r>
-    </w:p>
-    <w:p>
-      <w:pPr>
-        <w:pStyle w:val="ListParagraph"/>
-        <w:numPr>
-          <w:ilvl w:val="1"/>
-          <w:numId w:val="1"/>
-        </w:numPr>
-        <w:rPr>
-          <w:lang w:val="ro-RO"/>
-        </w:rPr>
-      </w:pPr>
-      <w:r>
-        <w:rPr>
-          <w:lang w:val="ro-RO"/>
-        </w:rPr>
-        <w:t>Selectare linii dupa scor</w:t>
-      </w:r>
-    </w:p>
-    <w:p>
-      <w:pPr>
-        <w:pStyle w:val="ListParagraph"/>
-        <w:numPr>
-          <w:ilvl w:val="1"/>
-          <w:numId w:val="1"/>
-        </w:numPr>
-        <w:rPr>
-          <w:lang w:val="ro-RO"/>
-        </w:rPr>
-      </w:pPr>
-      <w:r>
-        <w:rPr>
-          <w:lang w:val="ro-RO"/>
-        </w:rPr>
-        <w:t>Antrenare retea neuronala</w:t>
-      </w:r>
-      <w:r>
-        <w:rPr>
-          <w:lang w:val="ro-RO"/>
-        </w:rPr>
-        <w:t xml:space="preserve"> </w:t>
-      </w:r>
-    </w:p>
-    <w:p>
-      <w:pPr>
-        <w:pStyle w:val="ListParagraph"/>
-        <w:numPr>
-          <w:ilvl w:val="1"/>
-          <w:numId w:val="1"/>
-        </w:numPr>
-        <w:rPr>
-          <w:lang w:val="ro-RO"/>
-        </w:rPr>
-      </w:pPr>
-      <w:r>
-        <w:rPr>
-          <w:lang w:val="ro-RO"/>
-        </w:rPr>
-        <w:t>Selctare linii cu ajutorul retelei</w:t>
+        <w:t>Metrici de testare a calității soluției</w:t>
+      </w:r>
+      <w:r>
+        <w:rPr>
+          <w:lang w:val="ro-RO"/>
+        </w:rPr>
+        <w:t xml:space="preserve"> (sa ma asigur ca e buna metrica pentru mine, gen eu prefer sa imi detecteze ca fiind trecre de pietoni acolo unde nu e, decat invers(Safety measure), atunci metrica pe care trebuie sa o maximizez si sa o folosesc va fi....(una din matricea de confuzie, sa aflu care)</w:t>
       </w:r>
     </w:p>
     <w:p>
@@ -509,61 +780,6 @@
         <w:rPr>
           <w:lang w:val="ro-RO"/>
         </w:rPr>
-        <w:t>Rezultate</w:t>
-      </w:r>
-      <w:r>
-        <w:rPr>
-          <w:lang w:val="ro-RO"/>
-        </w:rPr>
-        <w:t xml:space="preserve"> </w:t>
-      </w:r>
-      <w:r>
-        <w:rPr>
-          <w:color w:val="FF0000"/>
-          <w:lang w:val="ro-RO"/>
-        </w:rPr>
-        <w:t>(poze cu rezultate hopefully)</w:t>
-      </w:r>
-    </w:p>
-    <w:p>
-      <w:pPr>
-        <w:pStyle w:val="ListParagraph"/>
-        <w:numPr>
-          <w:ilvl w:val="0"/>
-          <w:numId w:val="1"/>
-        </w:numPr>
-        <w:rPr>
-          <w:lang w:val="ro-RO"/>
-        </w:rPr>
-      </w:pPr>
-      <w:r>
-        <w:rPr>
-          <w:lang w:val="ro-RO"/>
-        </w:rPr>
-        <w:t>Metrici de testare a calității soluției</w:t>
-      </w:r>
-      <w:r>
-        <w:rPr>
-          <w:lang w:val="ro-RO"/>
-        </w:rPr>
-        <w:t xml:space="preserve"> (sa ma asigur ca e buna metrica pentru mine, gen eu prefer sa imi detecteze ca fiind trecre de pietoni acolo unde nu e, decat invers(Safety measure), atunci metrica pe care trebuie sa o maximizez si sa o folosesc va fi....(una din matricea de confuzie, sa aflu care)</w:t>
-      </w:r>
-    </w:p>
-    <w:p>
-      <w:pPr>
-        <w:pStyle w:val="ListParagraph"/>
-        <w:numPr>
-          <w:ilvl w:val="0"/>
-          <w:numId w:val="1"/>
-        </w:numPr>
-        <w:rPr>
-          <w:lang w:val="ro-RO"/>
-        </w:rPr>
-      </w:pPr>
-      <w:r>
-        <w:rPr>
-          <w:lang w:val="ro-RO"/>
-        </w:rPr>
         <w:t>Concluzii</w:t>
       </w:r>
     </w:p>
@@ -577,6 +793,7 @@
         <w:rPr>
           <w:lang w:val="ro-RO"/>
         </w:rPr>
+        <w:lastRenderedPageBreak/>
         <w:br w:type="page"/>
       </w:r>
     </w:p>
@@ -3335,6 +3552,313 @@
           <w:lang w:val="it-IT"/>
         </w:rPr>
       </w:pPr>
+      <w:r>
+        <w:rPr>
+          <w:lang w:val="it-IT"/>
+        </w:rPr>
+        <w:br w:type="page"/>
+      </w:r>
+    </w:p>
+    <w:p>
+      <w:pPr>
+        <w:rPr>
+          <w:lang w:val="it-IT"/>
+        </w:rPr>
+      </w:pPr>
+      <w:r>
+        <w:rPr>
+          <w:lang w:val="it-IT"/>
+        </w:rPr>
+        <w:lastRenderedPageBreak/>
+        <w:t xml:space="preserve">Vanising point – cu </w:t>
+      </w:r>
+      <w:r>
+        <w:rPr>
+          <w:lang w:val="it-IT"/>
+        </w:rPr>
+        <w:t>least square</w:t>
+      </w:r>
+      <w:bookmarkStart w:id="0" w:name="_GoBack"/>
+      <w:bookmarkEnd w:id="0"/>
+    </w:p>
+    <w:p>
+      <w:pPr>
+        <w:rPr>
+          <w:lang w:val="it-IT"/>
+        </w:rPr>
+      </w:pPr>
+      <w:r>
+        <w:rPr>
+          <w:lang w:val="it-IT"/>
+        </w:rPr>
+        <w:t>Algorithm</w:t>
+      </w:r>
+    </w:p>
+    <w:p>
+      <w:pPr>
+        <w:rPr>
+          <w:lang w:val="it-IT"/>
+        </w:rPr>
+      </w:pPr>
+    </w:p>
+    <w:p>
+      <w:pPr>
+        <w:rPr>
+          <w:lang w:val="it-IT"/>
+        </w:rPr>
+      </w:pPr>
+      <w:r>
+        <w:rPr>
+          <w:lang w:val="it-IT"/>
+        </w:rPr>
+        <w:t xml:space="preserve">    The algorithm starts by computing dx and dy of the image. Then the edge vectors are formed which encodes the direction and magnitude at each pixel.</w:t>
+      </w:r>
+    </w:p>
+    <w:p>
+      <w:pPr>
+        <w:rPr>
+          <w:lang w:val="it-IT"/>
+        </w:rPr>
+      </w:pPr>
+    </w:p>
+    <w:p>
+      <w:pPr>
+        <w:rPr>
+          <w:lang w:val="it-IT"/>
+        </w:rPr>
+      </w:pPr>
+      <w:r>
+        <w:rPr>
+          <w:lang w:val="it-IT"/>
+        </w:rPr>
+        <w:t xml:space="preserve">    This field is segmented into connected regions of pixels that share the same vector direction up to a certain tolerance.</w:t>
+      </w:r>
+    </w:p>
+    <w:p>
+      <w:pPr>
+        <w:rPr>
+          <w:lang w:val="it-IT"/>
+        </w:rPr>
+      </w:pPr>
+    </w:p>
+    <w:p>
+      <w:pPr>
+        <w:rPr>
+          <w:lang w:val="it-IT"/>
+        </w:rPr>
+      </w:pPr>
+      <w:r>
+        <w:rPr>
+          <w:lang w:val="it-IT"/>
+        </w:rPr>
+        <w:t xml:space="preserve">    The principal axis of the bounding box enclosing this region gives a single pixel thick straight line. Then, x, y co-ordinates of either ends are stored.</w:t>
+      </w:r>
+    </w:p>
+    <w:p>
+      <w:pPr>
+        <w:rPr>
+          <w:lang w:val="it-IT"/>
+        </w:rPr>
+      </w:pPr>
+    </w:p>
+    <w:p>
+      <w:pPr>
+        <w:rPr>
+          <w:lang w:val="it-IT"/>
+        </w:rPr>
+      </w:pPr>
+      <w:r>
+        <w:rPr>
+          <w:lang w:val="it-IT"/>
+        </w:rPr>
+        <w:t xml:space="preserve">    Then the lines are converted to the ax + by = c form.</w:t>
+      </w:r>
+    </w:p>
+    <w:p>
+      <w:pPr>
+        <w:rPr>
+          <w:lang w:val="it-IT"/>
+        </w:rPr>
+      </w:pPr>
+    </w:p>
+    <w:p>
+      <w:pPr>
+        <w:rPr>
+          <w:lang w:val="it-IT"/>
+        </w:rPr>
+      </w:pPr>
+      <w:r>
+        <w:rPr>
+          <w:lang w:val="it-IT"/>
+        </w:rPr>
+        <w:t xml:space="preserve">    These co-efficients (a, b, c) are stored in the matrix A, B in the following format:</w:t>
+      </w:r>
+    </w:p>
+    <w:p>
+      <w:pPr>
+        <w:rPr>
+          <w:lang w:val="it-IT"/>
+        </w:rPr>
+      </w:pPr>
+    </w:p>
+    <w:p>
+      <w:pPr>
+        <w:rPr>
+          <w:lang w:val="it-IT"/>
+        </w:rPr>
+      </w:pPr>
+      <w:r>
+        <w:rPr>
+          <w:lang w:val="it-IT"/>
+        </w:rPr>
+        <w:t xml:space="preserve">     A = [a1 b1  </w:t>
+      </w:r>
+    </w:p>
+    <w:p>
+      <w:pPr>
+        <w:rPr>
+          <w:lang w:val="it-IT"/>
+        </w:rPr>
+      </w:pPr>
+      <w:r>
+        <w:rPr>
+          <w:lang w:val="it-IT"/>
+        </w:rPr>
+        <w:t xml:space="preserve">          a2 b2  </w:t>
+      </w:r>
+    </w:p>
+    <w:p>
+      <w:pPr>
+        <w:rPr>
+          <w:lang w:val="it-IT"/>
+        </w:rPr>
+      </w:pPr>
+      <w:r>
+        <w:rPr>
+          <w:lang w:val="it-IT"/>
+        </w:rPr>
+        <w:t xml:space="preserve">            ..  </w:t>
+      </w:r>
+    </w:p>
+    <w:p>
+      <w:pPr>
+        <w:rPr>
+          <w:lang w:val="it-IT"/>
+        </w:rPr>
+      </w:pPr>
+      <w:r>
+        <w:rPr>
+          <w:lang w:val="it-IT"/>
+        </w:rPr>
+        <w:t xml:space="preserve">            ..  </w:t>
+      </w:r>
+    </w:p>
+    <w:p>
+      <w:pPr>
+        <w:rPr>
+          <w:lang w:val="it-IT"/>
+        </w:rPr>
+      </w:pPr>
+      <w:r>
+        <w:rPr>
+          <w:lang w:val="it-IT"/>
+        </w:rPr>
+        <w:t xml:space="preserve">         an bn]    </w:t>
+      </w:r>
+    </w:p>
+    <w:p>
+      <w:pPr>
+        <w:rPr>
+          <w:lang w:val="it-IT"/>
+        </w:rPr>
+      </w:pPr>
+      <w:r>
+        <w:rPr>
+          <w:lang w:val="it-IT"/>
+        </w:rPr>
+        <w:t xml:space="preserve">     B = [c1 c2 ... cn ]'  </w:t>
+      </w:r>
+    </w:p>
+    <w:p>
+      <w:pPr>
+        <w:rPr>
+          <w:lang w:val="it-IT"/>
+        </w:rPr>
+      </w:pPr>
+    </w:p>
+    <w:p>
+      <w:pPr>
+        <w:rPr>
+          <w:lang w:val="it-IT"/>
+        </w:rPr>
+      </w:pPr>
+      <w:r>
+        <w:rPr>
+          <w:lang w:val="it-IT"/>
+        </w:rPr>
+        <w:t xml:space="preserve">    Solve for vector X in AX = B with the concept of least square approximation of the answer. Where X = [x y] T</w:t>
+      </w:r>
+    </w:p>
+    <w:p>
+      <w:pPr>
+        <w:rPr>
+          <w:lang w:val="it-IT"/>
+        </w:rPr>
+      </w:pPr>
+    </w:p>
+    <w:p>
+      <w:pPr>
+        <w:rPr>
+          <w:lang w:val="it-IT"/>
+        </w:rPr>
+      </w:pPr>
+      <w:r>
+        <w:rPr>
+          <w:lang w:val="it-IT"/>
+        </w:rPr>
+        <w:lastRenderedPageBreak/>
+        <w:t xml:space="preserve">    For each pair of lines in the matrix A, their point of intersection X’ = [x y] T is found. This is multiplied with the matrix A and then B is subtracted to get the error vector E.</w:t>
+      </w:r>
+    </w:p>
+    <w:p>
+      <w:pPr>
+        <w:rPr>
+          <w:lang w:val="it-IT"/>
+        </w:rPr>
+      </w:pPr>
+    </w:p>
+    <w:p>
+      <w:pPr>
+        <w:rPr>
+          <w:lang w:val="it-IT"/>
+        </w:rPr>
+      </w:pPr>
+      <w:r>
+        <w:rPr>
+          <w:lang w:val="it-IT"/>
+        </w:rPr>
+        <w:t xml:space="preserve">    E = AX’ – B</w:t>
+      </w:r>
+    </w:p>
+    <w:p>
+      <w:pPr>
+        <w:rPr>
+          <w:lang w:val="it-IT"/>
+        </w:rPr>
+      </w:pPr>
+    </w:p>
+    <w:p>
+      <w:pPr>
+        <w:rPr>
+          <w:lang w:val="it-IT"/>
+        </w:rPr>
+      </w:pPr>
+      <w:r>
+        <w:rPr>
+          <w:lang w:val="it-IT"/>
+        </w:rPr>
+        <w:t xml:space="preserve">    The squared sum of error vector is computed and whichever X’ gave the least summation of errors is chosen as the vanishing point in the image.</w:t>
+      </w:r>
     </w:p>
     <w:sectPr>
       <w:pgSz w:w="12240" w:h="15840"/>
@@ -4206,6 +4730,31 @@
     <w:name w:val="Normal"/>
     <w:qFormat/>
   </w:style>
+  <w:style w:type="paragraph" w:styleId="Heading2">
+    <w:name w:val="heading 2"/>
+    <w:basedOn w:val="Normal"/>
+    <w:next w:val="Normal"/>
+    <w:link w:val="Heading2Char"/>
+    <w:uiPriority w:val="9"/>
+    <w:semiHidden/>
+    <w:unhideWhenUsed/>
+    <w:qFormat/>
+    <w:rsid w:val="004B56CE"/>
+    <w:pPr>
+      <w:keepNext/>
+      <w:keepLines/>
+      <w:spacing w:before="200" w:after="0"/>
+      <w:outlineLvl w:val="1"/>
+    </w:pPr>
+    <w:rPr>
+      <w:rFonts w:asciiTheme="majorHAnsi" w:eastAsiaTheme="majorEastAsia" w:hAnsiTheme="majorHAnsi" w:cstheme="majorBidi"/>
+      <w:b/>
+      <w:bCs/>
+      <w:color w:val="4F81BD" w:themeColor="accent1"/>
+      <w:sz w:val="26"/>
+      <w:szCs w:val="26"/>
+    </w:rPr>
+  </w:style>
   <w:style w:type="paragraph" w:styleId="Heading3">
     <w:name w:val="heading 3"/>
     <w:basedOn w:val="Normal"/>
@@ -4346,6 +4895,22 @@
       <w:rFonts w:ascii="Times New Roman" w:eastAsiaTheme="minorEastAsia" w:hAnsi="Times New Roman" w:cs="Times New Roman"/>
       <w:sz w:val="24"/>
       <w:szCs w:val="24"/>
+    </w:rPr>
+  </w:style>
+  <w:style w:type="character" w:customStyle="1" w:styleId="Heading2Char">
+    <w:name w:val="Heading 2 Char"/>
+    <w:basedOn w:val="DefaultParagraphFont"/>
+    <w:link w:val="Heading2"/>
+    <w:uiPriority w:val="9"/>
+    <w:semiHidden/>
+    <w:rsid w:val="004B56CE"/>
+    <w:rPr>
+      <w:rFonts w:asciiTheme="majorHAnsi" w:eastAsiaTheme="majorEastAsia" w:hAnsiTheme="majorHAnsi" w:cstheme="majorBidi"/>
+      <w:b/>
+      <w:bCs/>
+      <w:color w:val="4F81BD" w:themeColor="accent1"/>
+      <w:sz w:val="26"/>
+      <w:szCs w:val="26"/>
     </w:rPr>
   </w:style>
 </w:styles>
@@ -4511,6 +5076,31 @@
     <w:name w:val="Normal"/>
     <w:qFormat/>
   </w:style>
+  <w:style w:type="paragraph" w:styleId="Heading2">
+    <w:name w:val="heading 2"/>
+    <w:basedOn w:val="Normal"/>
+    <w:next w:val="Normal"/>
+    <w:link w:val="Heading2Char"/>
+    <w:uiPriority w:val="9"/>
+    <w:semiHidden/>
+    <w:unhideWhenUsed/>
+    <w:qFormat/>
+    <w:rsid w:val="004B56CE"/>
+    <w:pPr>
+      <w:keepNext/>
+      <w:keepLines/>
+      <w:spacing w:before="200" w:after="0"/>
+      <w:outlineLvl w:val="1"/>
+    </w:pPr>
+    <w:rPr>
+      <w:rFonts w:asciiTheme="majorHAnsi" w:eastAsiaTheme="majorEastAsia" w:hAnsiTheme="majorHAnsi" w:cstheme="majorBidi"/>
+      <w:b/>
+      <w:bCs/>
+      <w:color w:val="4F81BD" w:themeColor="accent1"/>
+      <w:sz w:val="26"/>
+      <w:szCs w:val="26"/>
+    </w:rPr>
+  </w:style>
   <w:style w:type="paragraph" w:styleId="Heading3">
     <w:name w:val="heading 3"/>
     <w:basedOn w:val="Normal"/>
@@ -4651,6 +5241,22 @@
       <w:rFonts w:ascii="Times New Roman" w:eastAsiaTheme="minorEastAsia" w:hAnsi="Times New Roman" w:cs="Times New Roman"/>
       <w:sz w:val="24"/>
       <w:szCs w:val="24"/>
+    </w:rPr>
+  </w:style>
+  <w:style w:type="character" w:customStyle="1" w:styleId="Heading2Char">
+    <w:name w:val="Heading 2 Char"/>
+    <w:basedOn w:val="DefaultParagraphFont"/>
+    <w:link w:val="Heading2"/>
+    <w:uiPriority w:val="9"/>
+    <w:semiHidden/>
+    <w:rsid w:val="004B56CE"/>
+    <w:rPr>
+      <w:rFonts w:asciiTheme="majorHAnsi" w:eastAsiaTheme="majorEastAsia" w:hAnsiTheme="majorHAnsi" w:cstheme="majorBidi"/>
+      <w:b/>
+      <w:bCs/>
+      <w:color w:val="4F81BD" w:themeColor="accent1"/>
+      <w:sz w:val="26"/>
+      <w:szCs w:val="26"/>
     </w:rPr>
   </w:style>
 </w:styles>

</xml_diff>